<commit_message>
ajout des commentaires et developpemment du rapport (Assan)
</commit_message>
<xml_diff>
--- a/Rapport du projet web.docx
+++ b/Rapport du projet web.docx
@@ -12,346 +12,1260 @@
       </w:r>
     </w:p>
     <w:p/>
-    <w:p/>
-    <w:p/>
-    <w:p>
-      <w:pPr>
-        <w:rPr>
-          <w:b/>
-          <w:sz w:val="28"/>
-          <w:szCs w:val="28"/>
-        </w:rPr>
-      </w:pPr>
-      <w:r>
-        <w:rPr>
-          <w:b/>
-          <w:sz w:val="28"/>
-          <w:szCs w:val="28"/>
-        </w:rPr>
-        <w:t>Introduction</w:t>
-      </w:r>
-    </w:p>
-    <w:p>
-      <w:pPr>
-        <w:rPr>
-          <w:b/>
-          <w:sz w:val="28"/>
-          <w:szCs w:val="28"/>
-        </w:rPr>
-      </w:pPr>
-    </w:p>
-    <w:p>
-      <w:pPr>
-        <w:rPr>
-          <w:b/>
-          <w:sz w:val="28"/>
-          <w:szCs w:val="28"/>
-        </w:rPr>
-      </w:pPr>
-    </w:p>
-    <w:p>
-      <w:pPr>
-        <w:rPr>
-          <w:b/>
-          <w:sz w:val="28"/>
-          <w:szCs w:val="28"/>
-        </w:rPr>
-      </w:pPr>
+    <w:p>
+      <w:pPr>
+        <w:rPr>
+          <w:b/>
+          <w:sz w:val="28"/>
+          <w:szCs w:val="28"/>
+        </w:rPr>
+      </w:pPr>
+    </w:p>
+    <w:p>
+      <w:pPr>
+        <w:rPr>
+          <w:b/>
+          <w:sz w:val="36"/>
+          <w:szCs w:val="36"/>
+        </w:rPr>
+      </w:pPr>
+      <w:r>
+        <w:rPr>
+          <w:b/>
+          <w:sz w:val="36"/>
+          <w:szCs w:val="36"/>
+        </w:rPr>
+        <w:t>Déroulement du jeu</w:t>
+      </w:r>
+    </w:p>
+    <w:p>
+      <w:pPr>
+        <w:rPr>
+          <w:sz w:val="24"/>
+          <w:szCs w:val="24"/>
+        </w:rPr>
+      </w:pPr>
+    </w:p>
+    <w:p>
+      <w:pPr>
+        <w:rPr>
+          <w:b/>
+          <w:sz w:val="28"/>
+          <w:szCs w:val="28"/>
+        </w:rPr>
+      </w:pPr>
+      <w:r>
+        <w:rPr>
+          <w:b/>
+          <w:sz w:val="28"/>
+          <w:szCs w:val="28"/>
+        </w:rPr>
+        <w:t>A)</w:t>
+      </w:r>
+      <w:r>
+        <w:rPr>
+          <w:b/>
+          <w:sz w:val="28"/>
+          <w:szCs w:val="28"/>
+        </w:rPr>
+        <w:tab/>
+      </w:r>
+      <w:r>
+        <w:rPr>
+          <w:b/>
+          <w:sz w:val="28"/>
+          <w:szCs w:val="28"/>
+        </w:rPr>
+        <w:t>Principe</w:t>
+      </w:r>
+      <w:r>
+        <w:rPr>
+          <w:b/>
+          <w:sz w:val="28"/>
+          <w:szCs w:val="28"/>
+        </w:rPr>
+        <w:t xml:space="preserve"> du moteur de jeu</w:t>
+      </w:r>
+    </w:p>
+    <w:p>
+      <w:pPr>
+        <w:rPr>
+          <w:b/>
+          <w:sz w:val="28"/>
+          <w:szCs w:val="28"/>
+        </w:rPr>
+      </w:pPr>
+      <w:r>
+        <w:rPr>
+          <w:b/>
+          <w:sz w:val="28"/>
+          <w:szCs w:val="28"/>
+        </w:rPr>
+        <w:tab/>
+      </w:r>
+    </w:p>
+    <w:p>
+      <w:pPr>
+        <w:jc w:val="both"/>
+        <w:rPr>
+          <w:sz w:val="24"/>
+          <w:szCs w:val="24"/>
+        </w:rPr>
+      </w:pPr>
+      <w:r>
+        <w:rPr>
+          <w:sz w:val="24"/>
+          <w:szCs w:val="24"/>
+        </w:rPr>
+        <w:t>Le but du questionnaire est de cliquer sur la zone la plus proche possible afin qu’il puisse obtenir un maximum de point, c’est-à-dire 10.</w:t>
+      </w:r>
+      <w:r>
+        <w:rPr>
+          <w:b/>
+          <w:sz w:val="28"/>
+          <w:szCs w:val="28"/>
+        </w:rPr>
+        <w:t xml:space="preserve"> </w:t>
+      </w:r>
+      <w:r>
+        <w:rPr>
+          <w:sz w:val="24"/>
+          <w:szCs w:val="24"/>
+        </w:rPr>
+        <w:t>Pour pouvoir créer ce moteur nous avons fait en sorte d’afficher les questions ainsi que la carte de que le joueur arrive sur la page en question.</w:t>
+      </w:r>
+      <w:r>
+        <w:rPr>
+          <w:sz w:val="24"/>
+          <w:szCs w:val="24"/>
+        </w:rPr>
+        <w:t xml:space="preserve"> En ce qui concerne la</w:t>
+      </w:r>
+      <w:r>
+        <w:rPr>
+          <w:sz w:val="24"/>
+          <w:szCs w:val="24"/>
+        </w:rPr>
+        <w:t xml:space="preserve"> répartition des points, nous avons choisi de créer des cercles invisibles et concentriques comme au tir à l’arc, et chaque cercle correspond à un nombre de points (de 2 en 2 jusqu’à 10, soit 5 cercles en tout). Lorsque le joueur s’approche à une certaine distance de la réponse, une petite image représentant un œil apparait afin de lui prévenir qu’il est proche de la réponse.</w:t>
+      </w:r>
+    </w:p>
+    <w:p>
+      <w:pPr>
+        <w:jc w:val="both"/>
+        <w:rPr>
+          <w:sz w:val="24"/>
+          <w:szCs w:val="24"/>
+        </w:rPr>
+      </w:pPr>
+      <w:r>
+        <w:rPr>
+          <w:noProof/>
+          <w:sz w:val="24"/>
+          <w:szCs w:val="24"/>
+        </w:rPr>
+        <w:drawing>
+          <wp:anchor distT="0" distB="0" distL="114300" distR="114300" simplePos="0" relativeHeight="251658240" behindDoc="0" locked="0" layoutInCell="1" allowOverlap="1">
+            <wp:simplePos x="0" y="0"/>
+            <wp:positionH relativeFrom="column">
+              <wp:posOffset>-147320</wp:posOffset>
+            </wp:positionH>
+            <wp:positionV relativeFrom="paragraph">
+              <wp:posOffset>147955</wp:posOffset>
+            </wp:positionV>
+            <wp:extent cx="6129655" cy="3714750"/>
+            <wp:effectExtent l="0" t="0" r="4445" b="0"/>
+            <wp:wrapNone/>
+            <wp:docPr id="1" name="Image 1"/>
+            <wp:cNvGraphicFramePr>
+              <a:graphicFrameLocks xmlns:a="http://schemas.openxmlformats.org/drawingml/2006/main" noChangeAspect="1"/>
+            </wp:cNvGraphicFramePr>
+            <a:graphic xmlns:a="http://schemas.openxmlformats.org/drawingml/2006/main">
+              <a:graphicData uri="http://schemas.openxmlformats.org/drawingml/2006/picture">
+                <pic:pic xmlns:pic="http://schemas.openxmlformats.org/drawingml/2006/picture">
+                  <pic:nvPicPr>
+                    <pic:cNvPr id="1" name="Capture d’écran (4).png"/>
+                    <pic:cNvPicPr/>
+                  </pic:nvPicPr>
+                  <pic:blipFill>
+                    <a:blip r:embed="rId5" cstate="print">
+                      <a:extLst>
+                        <a:ext uri="{28A0092B-C50C-407E-A947-70E740481C1C}">
+                          <a14:useLocalDpi xmlns:a14="http://schemas.microsoft.com/office/drawing/2010/main" val="0"/>
+                        </a:ext>
+                      </a:extLst>
+                    </a:blip>
+                    <a:stretch>
+                      <a:fillRect/>
+                    </a:stretch>
+                  </pic:blipFill>
+                  <pic:spPr>
+                    <a:xfrm>
+                      <a:off x="0" y="0"/>
+                      <a:ext cx="6129655" cy="3714750"/>
+                    </a:xfrm>
+                    <a:prstGeom prst="rect">
+                      <a:avLst/>
+                    </a:prstGeom>
+                  </pic:spPr>
+                </pic:pic>
+              </a:graphicData>
+            </a:graphic>
+            <wp14:sizeRelH relativeFrom="margin">
+              <wp14:pctWidth>0</wp14:pctWidth>
+            </wp14:sizeRelH>
+            <wp14:sizeRelV relativeFrom="margin">
+              <wp14:pctHeight>0</wp14:pctHeight>
+            </wp14:sizeRelV>
+          </wp:anchor>
+        </w:drawing>
+      </w:r>
+    </w:p>
+    <w:p>
+      <w:pPr>
+        <w:jc w:val="both"/>
+        <w:rPr>
+          <w:sz w:val="24"/>
+          <w:szCs w:val="24"/>
+        </w:rPr>
+      </w:pPr>
+    </w:p>
+    <w:p>
+      <w:pPr>
+        <w:jc w:val="both"/>
+        <w:rPr>
+          <w:sz w:val="24"/>
+          <w:szCs w:val="24"/>
+        </w:rPr>
+      </w:pPr>
+    </w:p>
+    <w:p>
+      <w:pPr>
+        <w:pStyle w:val="Paragraphedeliste"/>
+        <w:ind w:left="1440"/>
+        <w:rPr>
+          <w:b/>
+          <w:sz w:val="28"/>
+          <w:szCs w:val="28"/>
+        </w:rPr>
+      </w:pPr>
+    </w:p>
+    <w:p>
+      <w:pPr>
+        <w:pStyle w:val="Paragraphedeliste"/>
+        <w:ind w:left="1080"/>
+        <w:rPr>
+          <w:b/>
+          <w:sz w:val="28"/>
+          <w:szCs w:val="28"/>
+        </w:rPr>
+      </w:pPr>
+    </w:p>
+    <w:p>
+      <w:pPr>
+        <w:pStyle w:val="Paragraphedeliste"/>
+        <w:ind w:left="1080"/>
+        <w:rPr>
+          <w:b/>
+          <w:sz w:val="28"/>
+          <w:szCs w:val="28"/>
+        </w:rPr>
+      </w:pPr>
+    </w:p>
+    <w:p>
+      <w:pPr>
+        <w:pStyle w:val="Paragraphedeliste"/>
+        <w:ind w:left="1080"/>
+        <w:rPr>
+          <w:b/>
+          <w:sz w:val="28"/>
+          <w:szCs w:val="28"/>
+        </w:rPr>
+      </w:pPr>
+    </w:p>
+    <w:p>
+      <w:pPr>
+        <w:pStyle w:val="Paragraphedeliste"/>
+        <w:ind w:left="1080"/>
+        <w:rPr>
+          <w:b/>
+          <w:sz w:val="28"/>
+          <w:szCs w:val="28"/>
+        </w:rPr>
+      </w:pPr>
+    </w:p>
+    <w:p>
+      <w:pPr>
+        <w:pStyle w:val="Paragraphedeliste"/>
+        <w:ind w:left="1080"/>
+        <w:rPr>
+          <w:b/>
+          <w:sz w:val="28"/>
+          <w:szCs w:val="28"/>
+        </w:rPr>
+      </w:pPr>
+    </w:p>
+    <w:p>
+      <w:pPr>
+        <w:pStyle w:val="Paragraphedeliste"/>
+        <w:ind w:left="1080"/>
+        <w:rPr>
+          <w:b/>
+          <w:sz w:val="28"/>
+          <w:szCs w:val="28"/>
+        </w:rPr>
+      </w:pPr>
+    </w:p>
+    <w:p>
+      <w:pPr>
+        <w:pStyle w:val="Paragraphedeliste"/>
+        <w:ind w:left="1080"/>
+        <w:rPr>
+          <w:b/>
+          <w:sz w:val="28"/>
+          <w:szCs w:val="28"/>
+        </w:rPr>
+      </w:pPr>
+    </w:p>
+    <w:p>
+      <w:pPr>
+        <w:pStyle w:val="Paragraphedeliste"/>
+        <w:ind w:left="1080"/>
+        <w:rPr>
+          <w:b/>
+          <w:sz w:val="28"/>
+          <w:szCs w:val="28"/>
+        </w:rPr>
+      </w:pPr>
+    </w:p>
+    <w:p>
+      <w:pPr>
+        <w:pStyle w:val="Paragraphedeliste"/>
+        <w:ind w:left="1080"/>
+        <w:rPr>
+          <w:b/>
+          <w:sz w:val="28"/>
+          <w:szCs w:val="28"/>
+        </w:rPr>
+      </w:pPr>
+    </w:p>
+    <w:p>
+      <w:pPr>
+        <w:pStyle w:val="Paragraphedeliste"/>
+        <w:ind w:left="1080"/>
+        <w:rPr>
+          <w:b/>
+          <w:sz w:val="28"/>
+          <w:szCs w:val="28"/>
+        </w:rPr>
+      </w:pPr>
+    </w:p>
+    <w:p>
+      <w:pPr>
+        <w:rPr>
+          <w:b/>
+          <w:sz w:val="28"/>
+          <w:szCs w:val="28"/>
+        </w:rPr>
+      </w:pPr>
+    </w:p>
+    <w:p>
+      <w:pPr>
+        <w:rPr>
+          <w:b/>
+          <w:sz w:val="28"/>
+          <w:szCs w:val="28"/>
+        </w:rPr>
+      </w:pPr>
+    </w:p>
+    <w:p>
+      <w:pPr>
+        <w:rPr>
+          <w:sz w:val="24"/>
+          <w:szCs w:val="24"/>
+        </w:rPr>
+      </w:pPr>
+      <w:r>
+        <w:rPr>
+          <w:sz w:val="24"/>
+          <w:szCs w:val="24"/>
+        </w:rPr>
+        <w:t>Ainsi lorsque le joueur clique sur la réponse, un pop-up s’affiche à l’endroit même de l’action disant s’il a cliqué au mauvais endroit ou le nombre de point qu’il a obtenu.</w:t>
+      </w:r>
+    </w:p>
+    <w:p>
+      <w:pPr>
+        <w:rPr>
+          <w:sz w:val="24"/>
+          <w:szCs w:val="24"/>
+        </w:rPr>
+      </w:pPr>
+      <w:r>
+        <w:rPr>
+          <w:noProof/>
+          <w:sz w:val="24"/>
+          <w:szCs w:val="24"/>
+        </w:rPr>
+        <w:lastRenderedPageBreak/>
+        <w:drawing>
+          <wp:anchor distT="0" distB="0" distL="114300" distR="114300" simplePos="0" relativeHeight="251659264" behindDoc="0" locked="0" layoutInCell="1" allowOverlap="1">
+            <wp:simplePos x="0" y="0"/>
+            <wp:positionH relativeFrom="column">
+              <wp:posOffset>-118745</wp:posOffset>
+            </wp:positionH>
+            <wp:positionV relativeFrom="paragraph">
+              <wp:posOffset>-398145</wp:posOffset>
+            </wp:positionV>
+            <wp:extent cx="6038850" cy="4114800"/>
+            <wp:effectExtent l="0" t="0" r="0" b="0"/>
+            <wp:wrapNone/>
+            <wp:docPr id="2" name="Image 2"/>
+            <wp:cNvGraphicFramePr>
+              <a:graphicFrameLocks xmlns:a="http://schemas.openxmlformats.org/drawingml/2006/main" noChangeAspect="1"/>
+            </wp:cNvGraphicFramePr>
+            <a:graphic xmlns:a="http://schemas.openxmlformats.org/drawingml/2006/main">
+              <a:graphicData uri="http://schemas.openxmlformats.org/drawingml/2006/picture">
+                <pic:pic xmlns:pic="http://schemas.openxmlformats.org/drawingml/2006/picture">
+                  <pic:nvPicPr>
+                    <pic:cNvPr id="2" name="Capture d’écran (6).png"/>
+                    <pic:cNvPicPr/>
+                  </pic:nvPicPr>
+                  <pic:blipFill>
+                    <a:blip r:embed="rId6">
+                      <a:extLst>
+                        <a:ext uri="{28A0092B-C50C-407E-A947-70E740481C1C}">
+                          <a14:useLocalDpi xmlns:a14="http://schemas.microsoft.com/office/drawing/2010/main" val="0"/>
+                        </a:ext>
+                      </a:extLst>
+                    </a:blip>
+                    <a:stretch>
+                      <a:fillRect/>
+                    </a:stretch>
+                  </pic:blipFill>
+                  <pic:spPr>
+                    <a:xfrm>
+                      <a:off x="0" y="0"/>
+                      <a:ext cx="6038850" cy="4114800"/>
+                    </a:xfrm>
+                    <a:prstGeom prst="rect">
+                      <a:avLst/>
+                    </a:prstGeom>
+                  </pic:spPr>
+                </pic:pic>
+              </a:graphicData>
+            </a:graphic>
+          </wp:anchor>
+        </w:drawing>
+      </w:r>
+    </w:p>
+    <w:p>
+      <w:pPr>
+        <w:rPr>
+          <w:sz w:val="24"/>
+          <w:szCs w:val="24"/>
+        </w:rPr>
+      </w:pPr>
+    </w:p>
+    <w:p>
+      <w:pPr>
+        <w:rPr>
+          <w:sz w:val="24"/>
+          <w:szCs w:val="24"/>
+        </w:rPr>
+      </w:pPr>
+    </w:p>
+    <w:p>
+      <w:pPr>
+        <w:rPr>
+          <w:sz w:val="24"/>
+          <w:szCs w:val="24"/>
+        </w:rPr>
+      </w:pPr>
+    </w:p>
+    <w:p>
+      <w:pPr>
+        <w:rPr>
+          <w:sz w:val="24"/>
+          <w:szCs w:val="24"/>
+        </w:rPr>
+      </w:pPr>
+    </w:p>
+    <w:p>
+      <w:pPr>
+        <w:rPr>
+          <w:sz w:val="24"/>
+          <w:szCs w:val="24"/>
+        </w:rPr>
+      </w:pPr>
+    </w:p>
+    <w:p>
+      <w:pPr>
+        <w:rPr>
+          <w:sz w:val="24"/>
+          <w:szCs w:val="24"/>
+        </w:rPr>
+      </w:pPr>
+    </w:p>
+    <w:p>
+      <w:pPr>
+        <w:rPr>
+          <w:sz w:val="24"/>
+          <w:szCs w:val="24"/>
+        </w:rPr>
+      </w:pPr>
+    </w:p>
+    <w:p>
+      <w:pPr>
+        <w:rPr>
+          <w:sz w:val="24"/>
+          <w:szCs w:val="24"/>
+        </w:rPr>
+      </w:pPr>
+    </w:p>
+    <w:p>
+      <w:pPr>
+        <w:rPr>
+          <w:sz w:val="24"/>
+          <w:szCs w:val="24"/>
+        </w:rPr>
+      </w:pPr>
+    </w:p>
+    <w:p>
+      <w:pPr>
+        <w:rPr>
+          <w:sz w:val="24"/>
+          <w:szCs w:val="24"/>
+        </w:rPr>
+      </w:pPr>
+    </w:p>
+    <w:p>
+      <w:pPr>
+        <w:rPr>
+          <w:sz w:val="24"/>
+          <w:szCs w:val="24"/>
+        </w:rPr>
+      </w:pPr>
+    </w:p>
+    <w:p>
+      <w:pPr>
+        <w:rPr>
+          <w:sz w:val="24"/>
+          <w:szCs w:val="24"/>
+        </w:rPr>
+      </w:pPr>
+    </w:p>
+    <w:p>
+      <w:pPr>
+        <w:rPr>
+          <w:sz w:val="24"/>
+          <w:szCs w:val="24"/>
+        </w:rPr>
+      </w:pPr>
+    </w:p>
+    <w:p>
+      <w:pPr>
+        <w:jc w:val="both"/>
+        <w:rPr>
+          <w:sz w:val="24"/>
+          <w:szCs w:val="24"/>
+        </w:rPr>
+      </w:pPr>
+      <w:r>
+        <w:rPr>
+          <w:sz w:val="24"/>
+          <w:szCs w:val="24"/>
+        </w:rPr>
+        <w:t>Pour expliquer plus précisément cette page, l’accès à la page JeuLeaflet.php provoque l’appel d’une requête ajax visant à interroger la base de données puis à récupérer les données concernant un questionnaire sous forme de tableau d’objet (son id, les questions associées, les coordonnées de chaque réponse). On générera également un compteur qui s’incrémentera à chaque fois qu’on passera d’une question à une autre</w:t>
+      </w:r>
+      <w:r>
+        <w:rPr>
+          <w:sz w:val="24"/>
+          <w:szCs w:val="24"/>
+        </w:rPr>
+        <w:t>,</w:t>
+      </w:r>
+      <w:r>
+        <w:rPr>
+          <w:sz w:val="24"/>
+          <w:szCs w:val="24"/>
+        </w:rPr>
+        <w:t xml:space="preserve"> afin de naviguer dans ce tableau</w:t>
+      </w:r>
+      <w:r>
+        <w:rPr>
+          <w:sz w:val="24"/>
+          <w:szCs w:val="24"/>
+        </w:rPr>
+        <w:t xml:space="preserve"> et récupérer les champs nécessaires de chaque objet</w:t>
+      </w:r>
+      <w:r>
+        <w:rPr>
+          <w:sz w:val="24"/>
+          <w:szCs w:val="24"/>
+        </w:rPr>
+        <w:t>, ainsi que plusieurs cercles dont chaque rayon permettra de déterminer le nombre de points à chaque réponse</w:t>
+      </w:r>
+      <w:r>
+        <w:rPr>
+          <w:sz w:val="24"/>
+          <w:szCs w:val="24"/>
+        </w:rPr>
+        <w:t>.</w:t>
+      </w:r>
+    </w:p>
+    <w:p>
+      <w:pPr>
+        <w:jc w:val="both"/>
+        <w:rPr>
+          <w:sz w:val="24"/>
+          <w:szCs w:val="24"/>
+        </w:rPr>
+      </w:pPr>
+      <w:r>
+        <w:rPr>
+          <w:noProof/>
+          <w:sz w:val="24"/>
+          <w:szCs w:val="24"/>
+        </w:rPr>
+        <w:drawing>
+          <wp:anchor distT="0" distB="0" distL="114300" distR="114300" simplePos="0" relativeHeight="251660288" behindDoc="0" locked="0" layoutInCell="1" allowOverlap="1">
+            <wp:simplePos x="0" y="0"/>
+            <wp:positionH relativeFrom="column">
+              <wp:posOffset>-290195</wp:posOffset>
+            </wp:positionH>
+            <wp:positionV relativeFrom="paragraph">
+              <wp:posOffset>57150</wp:posOffset>
+            </wp:positionV>
+            <wp:extent cx="6485466" cy="3648075"/>
+            <wp:effectExtent l="0" t="0" r="0" b="0"/>
+            <wp:wrapNone/>
+            <wp:docPr id="4" name="Image 4"/>
+            <wp:cNvGraphicFramePr>
+              <a:graphicFrameLocks xmlns:a="http://schemas.openxmlformats.org/drawingml/2006/main" noChangeAspect="1"/>
+            </wp:cNvGraphicFramePr>
+            <a:graphic xmlns:a="http://schemas.openxmlformats.org/drawingml/2006/main">
+              <a:graphicData uri="http://schemas.openxmlformats.org/drawingml/2006/picture">
+                <pic:pic xmlns:pic="http://schemas.openxmlformats.org/drawingml/2006/picture">
+                  <pic:nvPicPr>
+                    <pic:cNvPr id="4" name="Capture d’écran (8).png"/>
+                    <pic:cNvPicPr/>
+                  </pic:nvPicPr>
+                  <pic:blipFill>
+                    <a:blip r:embed="rId7" cstate="print">
+                      <a:extLst>
+                        <a:ext uri="{28A0092B-C50C-407E-A947-70E740481C1C}">
+                          <a14:useLocalDpi xmlns:a14="http://schemas.microsoft.com/office/drawing/2010/main" val="0"/>
+                        </a:ext>
+                      </a:extLst>
+                    </a:blip>
+                    <a:stretch>
+                      <a:fillRect/>
+                    </a:stretch>
+                  </pic:blipFill>
+                  <pic:spPr>
+                    <a:xfrm>
+                      <a:off x="0" y="0"/>
+                      <a:ext cx="6485466" cy="3648075"/>
+                    </a:xfrm>
+                    <a:prstGeom prst="rect">
+                      <a:avLst/>
+                    </a:prstGeom>
+                  </pic:spPr>
+                </pic:pic>
+              </a:graphicData>
+            </a:graphic>
+            <wp14:sizeRelH relativeFrom="margin">
+              <wp14:pctWidth>0</wp14:pctWidth>
+            </wp14:sizeRelH>
+            <wp14:sizeRelV relativeFrom="margin">
+              <wp14:pctHeight>0</wp14:pctHeight>
+            </wp14:sizeRelV>
+          </wp:anchor>
+        </w:drawing>
+      </w:r>
+    </w:p>
+    <w:p>
+      <w:pPr>
+        <w:jc w:val="both"/>
+        <w:rPr>
+          <w:sz w:val="24"/>
+          <w:szCs w:val="24"/>
+        </w:rPr>
+      </w:pPr>
+    </w:p>
+    <w:p>
+      <w:pPr>
+        <w:jc w:val="both"/>
+        <w:rPr>
+          <w:sz w:val="24"/>
+          <w:szCs w:val="24"/>
+        </w:rPr>
+      </w:pPr>
+    </w:p>
+    <w:p>
+      <w:pPr>
+        <w:jc w:val="both"/>
+        <w:rPr>
+          <w:sz w:val="24"/>
+          <w:szCs w:val="24"/>
+        </w:rPr>
+      </w:pPr>
+    </w:p>
+    <w:p>
+      <w:pPr>
+        <w:jc w:val="both"/>
+        <w:rPr>
+          <w:sz w:val="24"/>
+          <w:szCs w:val="24"/>
+        </w:rPr>
+      </w:pPr>
+    </w:p>
+    <w:p>
+      <w:pPr>
+        <w:jc w:val="both"/>
+        <w:rPr>
+          <w:sz w:val="24"/>
+          <w:szCs w:val="24"/>
+        </w:rPr>
+      </w:pPr>
+    </w:p>
+    <w:p>
+      <w:pPr>
+        <w:jc w:val="both"/>
+        <w:rPr>
+          <w:sz w:val="24"/>
+          <w:szCs w:val="24"/>
+        </w:rPr>
+      </w:pPr>
+    </w:p>
+    <w:p>
+      <w:pPr>
+        <w:jc w:val="both"/>
+        <w:rPr>
+          <w:sz w:val="24"/>
+          <w:szCs w:val="24"/>
+        </w:rPr>
+      </w:pPr>
+    </w:p>
+    <w:p>
+      <w:pPr>
+        <w:jc w:val="both"/>
+        <w:rPr>
+          <w:sz w:val="24"/>
+          <w:szCs w:val="24"/>
+        </w:rPr>
+      </w:pPr>
+    </w:p>
+    <w:p>
+      <w:pPr>
+        <w:jc w:val="both"/>
+        <w:rPr>
+          <w:sz w:val="24"/>
+          <w:szCs w:val="24"/>
+        </w:rPr>
+      </w:pPr>
+    </w:p>
+    <w:p>
+      <w:pPr>
+        <w:jc w:val="both"/>
+        <w:rPr>
+          <w:sz w:val="24"/>
+          <w:szCs w:val="24"/>
+        </w:rPr>
+      </w:pPr>
+      <w:r>
+        <w:rPr>
+          <w:sz w:val="24"/>
+          <w:szCs w:val="24"/>
+        </w:rPr>
+        <w:lastRenderedPageBreak/>
+        <w:t>Lorsque le joueur clique sur la carte</w:t>
+      </w:r>
+      <w:r>
+        <w:rPr>
+          <w:sz w:val="24"/>
+          <w:szCs w:val="24"/>
+        </w:rPr>
+        <w:t xml:space="preserve">, une fonction jQuery associé aux cliques est appelée. Le but de cette fonction est de comparer le la distance entre les coordonnées </w:t>
+      </w:r>
+      <w:proofErr w:type="gramStart"/>
+      <w:r>
+        <w:rPr>
+          <w:sz w:val="24"/>
+          <w:szCs w:val="24"/>
+        </w:rPr>
+        <w:t>du clique</w:t>
+      </w:r>
+      <w:proofErr w:type="gramEnd"/>
+      <w:r>
+        <w:rPr>
+          <w:sz w:val="24"/>
+          <w:szCs w:val="24"/>
+        </w:rPr>
+        <w:t xml:space="preserve"> et celui de la réponse. </w:t>
+      </w:r>
+      <w:proofErr w:type="gramStart"/>
+      <w:r>
+        <w:rPr>
+          <w:sz w:val="24"/>
+          <w:szCs w:val="24"/>
+        </w:rPr>
+        <w:t>On</w:t>
+      </w:r>
+      <w:proofErr w:type="gramEnd"/>
+      <w:r>
+        <w:rPr>
+          <w:sz w:val="24"/>
+          <w:szCs w:val="24"/>
+        </w:rPr>
+        <w:t xml:space="preserve"> établie ainsi le nombre de points en fonction de la valeur de la distance calculée </w:t>
+      </w:r>
+      <w:r>
+        <w:rPr>
+          <w:sz w:val="24"/>
+          <w:szCs w:val="24"/>
+        </w:rPr>
+        <w:t>précédemment</w:t>
+      </w:r>
+      <w:r>
+        <w:rPr>
+          <w:sz w:val="24"/>
+          <w:szCs w:val="24"/>
+        </w:rPr>
+        <w:t xml:space="preserve"> et celui des rayons des cercles créés. Par exemple si la distance est inférieur</w:t>
+      </w:r>
+      <w:r>
+        <w:rPr>
+          <w:sz w:val="24"/>
+          <w:szCs w:val="24"/>
+        </w:rPr>
+        <w:t>e</w:t>
+      </w:r>
+      <w:r>
+        <w:rPr>
+          <w:sz w:val="24"/>
+          <w:szCs w:val="24"/>
+        </w:rPr>
+        <w:t xml:space="preserve"> au rayon du premier cercle (celui dont </w:t>
+      </w:r>
+      <w:r>
+        <w:rPr>
+          <w:sz w:val="24"/>
+          <w:szCs w:val="24"/>
+        </w:rPr>
+        <w:t>le rayon est plus faible) alors le joueur a tou</w:t>
+      </w:r>
+      <w:r>
+        <w:rPr>
+          <w:sz w:val="24"/>
+          <w:szCs w:val="24"/>
+        </w:rPr>
+        <w:t xml:space="preserve">s </w:t>
+      </w:r>
+      <w:r>
+        <w:rPr>
+          <w:sz w:val="24"/>
+          <w:szCs w:val="24"/>
+        </w:rPr>
+        <w:t>les points, par contre si le joueur clique</w:t>
+      </w:r>
+      <w:r>
+        <w:rPr>
+          <w:sz w:val="24"/>
+          <w:szCs w:val="24"/>
+        </w:rPr>
+        <w:t xml:space="preserve"> </w:t>
+      </w:r>
+      <w:r>
+        <w:rPr>
+          <w:sz w:val="24"/>
+          <w:szCs w:val="24"/>
+        </w:rPr>
+        <w:t>et que la distance est entre les 2 derniers cercles ayant les plus gros rayons alors le joueur emporte le minimum des points accessibles.</w:t>
+      </w:r>
+    </w:p>
+    <w:p>
+      <w:pPr>
+        <w:jc w:val="both"/>
+        <w:rPr>
+          <w:sz w:val="24"/>
+          <w:szCs w:val="24"/>
+        </w:rPr>
+      </w:pPr>
+      <w:r>
+        <w:rPr>
+          <w:noProof/>
+          <w:sz w:val="24"/>
+          <w:szCs w:val="24"/>
+        </w:rPr>
+        <w:drawing>
+          <wp:anchor distT="0" distB="0" distL="114300" distR="114300" simplePos="0" relativeHeight="251661312" behindDoc="0" locked="0" layoutInCell="1" allowOverlap="1">
+            <wp:simplePos x="0" y="0"/>
+            <wp:positionH relativeFrom="column">
+              <wp:posOffset>-490220</wp:posOffset>
+            </wp:positionH>
+            <wp:positionV relativeFrom="paragraph">
+              <wp:posOffset>259715</wp:posOffset>
+            </wp:positionV>
+            <wp:extent cx="6756400" cy="3800475"/>
+            <wp:effectExtent l="0" t="0" r="6350" b="9525"/>
+            <wp:wrapNone/>
+            <wp:docPr id="5" name="Image 5"/>
+            <wp:cNvGraphicFramePr>
+              <a:graphicFrameLocks xmlns:a="http://schemas.openxmlformats.org/drawingml/2006/main" noChangeAspect="1"/>
+            </wp:cNvGraphicFramePr>
+            <a:graphic xmlns:a="http://schemas.openxmlformats.org/drawingml/2006/main">
+              <a:graphicData uri="http://schemas.openxmlformats.org/drawingml/2006/picture">
+                <pic:pic xmlns:pic="http://schemas.openxmlformats.org/drawingml/2006/picture">
+                  <pic:nvPicPr>
+                    <pic:cNvPr id="5" name="Capture d’écran (9).png"/>
+                    <pic:cNvPicPr/>
+                  </pic:nvPicPr>
+                  <pic:blipFill>
+                    <a:blip r:embed="rId8">
+                      <a:extLst>
+                        <a:ext uri="{28A0092B-C50C-407E-A947-70E740481C1C}">
+                          <a14:useLocalDpi xmlns:a14="http://schemas.microsoft.com/office/drawing/2010/main" val="0"/>
+                        </a:ext>
+                      </a:extLst>
+                    </a:blip>
+                    <a:stretch>
+                      <a:fillRect/>
+                    </a:stretch>
+                  </pic:blipFill>
+                  <pic:spPr>
+                    <a:xfrm>
+                      <a:off x="0" y="0"/>
+                      <a:ext cx="6756400" cy="3800475"/>
+                    </a:xfrm>
+                    <a:prstGeom prst="rect">
+                      <a:avLst/>
+                    </a:prstGeom>
+                  </pic:spPr>
+                </pic:pic>
+              </a:graphicData>
+            </a:graphic>
+            <wp14:sizeRelH relativeFrom="margin">
+              <wp14:pctWidth>0</wp14:pctWidth>
+            </wp14:sizeRelH>
+            <wp14:sizeRelV relativeFrom="margin">
+              <wp14:pctHeight>0</wp14:pctHeight>
+            </wp14:sizeRelV>
+          </wp:anchor>
+        </w:drawing>
+      </w:r>
+    </w:p>
+    <w:p>
+      <w:pPr>
+        <w:jc w:val="both"/>
+        <w:rPr>
+          <w:sz w:val="24"/>
+          <w:szCs w:val="24"/>
+        </w:rPr>
+      </w:pPr>
+    </w:p>
+    <w:p>
+      <w:pPr>
+        <w:jc w:val="both"/>
+        <w:rPr>
+          <w:sz w:val="24"/>
+          <w:szCs w:val="24"/>
+        </w:rPr>
+      </w:pPr>
+    </w:p>
+    <w:p>
+      <w:pPr>
+        <w:jc w:val="both"/>
+        <w:rPr>
+          <w:sz w:val="24"/>
+          <w:szCs w:val="24"/>
+        </w:rPr>
+      </w:pPr>
+    </w:p>
+    <w:p>
+      <w:pPr>
+        <w:jc w:val="both"/>
+        <w:rPr>
+          <w:sz w:val="24"/>
+          <w:szCs w:val="24"/>
+        </w:rPr>
+      </w:pPr>
+    </w:p>
+    <w:p>
+      <w:pPr>
+        <w:jc w:val="both"/>
+        <w:rPr>
+          <w:sz w:val="24"/>
+          <w:szCs w:val="24"/>
+        </w:rPr>
+      </w:pPr>
+    </w:p>
+    <w:p>
+      <w:pPr>
+        <w:jc w:val="both"/>
+        <w:rPr>
+          <w:sz w:val="24"/>
+          <w:szCs w:val="24"/>
+        </w:rPr>
+      </w:pPr>
+    </w:p>
+    <w:p>
+      <w:pPr>
+        <w:jc w:val="both"/>
+        <w:rPr>
+          <w:sz w:val="24"/>
+          <w:szCs w:val="24"/>
+        </w:rPr>
+      </w:pPr>
+    </w:p>
+    <w:p>
+      <w:pPr>
+        <w:jc w:val="both"/>
+        <w:rPr>
+          <w:sz w:val="24"/>
+          <w:szCs w:val="24"/>
+        </w:rPr>
+      </w:pPr>
+    </w:p>
+    <w:p>
+      <w:pPr>
+        <w:rPr>
+          <w:sz w:val="24"/>
+          <w:szCs w:val="24"/>
+        </w:rPr>
+      </w:pPr>
+    </w:p>
+    <w:p>
+      <w:pPr>
+        <w:rPr>
+          <w:sz w:val="24"/>
+          <w:szCs w:val="24"/>
+        </w:rPr>
+      </w:pPr>
+    </w:p>
+    <w:p>
+      <w:pPr>
+        <w:rPr>
+          <w:sz w:val="24"/>
+          <w:szCs w:val="24"/>
+        </w:rPr>
+      </w:pPr>
+    </w:p>
+    <w:p>
+      <w:pPr>
+        <w:rPr>
+          <w:sz w:val="24"/>
+          <w:szCs w:val="24"/>
+        </w:rPr>
+      </w:pPr>
+    </w:p>
+    <w:p>
+      <w:pPr>
+        <w:rPr>
+          <w:sz w:val="24"/>
+          <w:szCs w:val="24"/>
+        </w:rPr>
+      </w:pPr>
+    </w:p>
+    <w:p>
+      <w:pPr>
+        <w:rPr>
+          <w:sz w:val="24"/>
+          <w:szCs w:val="24"/>
+        </w:rPr>
+      </w:pPr>
+    </w:p>
+    <w:p>
+      <w:pPr>
+        <w:rPr>
+          <w:sz w:val="24"/>
+          <w:szCs w:val="24"/>
+        </w:rPr>
+      </w:pPr>
+    </w:p>
+    <w:p>
+      <w:pPr>
+        <w:rPr>
+          <w:sz w:val="24"/>
+          <w:szCs w:val="24"/>
+        </w:rPr>
+      </w:pPr>
+    </w:p>
+    <w:p>
+      <w:pPr>
+        <w:rPr>
+          <w:sz w:val="24"/>
+          <w:szCs w:val="24"/>
+        </w:rPr>
+      </w:pPr>
+    </w:p>
+    <w:p>
+      <w:pPr>
+        <w:rPr>
+          <w:sz w:val="24"/>
+          <w:szCs w:val="24"/>
+        </w:rPr>
+      </w:pPr>
+    </w:p>
+    <w:p>
+      <w:pPr>
+        <w:rPr>
+          <w:sz w:val="24"/>
+          <w:szCs w:val="24"/>
+        </w:rPr>
+      </w:pPr>
+    </w:p>
+    <w:p>
+      <w:pPr>
+        <w:rPr>
+          <w:sz w:val="24"/>
+          <w:szCs w:val="24"/>
+        </w:rPr>
+      </w:pPr>
+    </w:p>
+    <w:p>
+      <w:pPr>
+        <w:rPr>
+          <w:sz w:val="24"/>
+          <w:szCs w:val="24"/>
+        </w:rPr>
+      </w:pPr>
+    </w:p>
+    <w:p>
+      <w:pPr>
+        <w:rPr>
+          <w:sz w:val="24"/>
+          <w:szCs w:val="24"/>
+        </w:rPr>
+      </w:pPr>
+    </w:p>
+    <w:p>
+      <w:pPr>
+        <w:rPr>
+          <w:sz w:val="24"/>
+          <w:szCs w:val="24"/>
+        </w:rPr>
+      </w:pPr>
+    </w:p>
+    <w:p>
+      <w:pPr>
+        <w:rPr>
+          <w:b/>
+          <w:sz w:val="28"/>
+          <w:szCs w:val="28"/>
+        </w:rPr>
+      </w:pPr>
+      <w:r>
+        <w:rPr>
+          <w:b/>
+          <w:sz w:val="28"/>
+          <w:szCs w:val="28"/>
+        </w:rPr>
+        <w:lastRenderedPageBreak/>
+        <w:t>B)</w:t>
+      </w:r>
+      <w:r>
+        <w:rPr>
+          <w:b/>
+          <w:sz w:val="28"/>
+          <w:szCs w:val="28"/>
+        </w:rPr>
+        <w:t xml:space="preserve"> Correction du questionnaire</w:t>
+      </w:r>
+    </w:p>
+    <w:p>
+      <w:pPr>
+        <w:rPr>
+          <w:b/>
+          <w:sz w:val="28"/>
+          <w:szCs w:val="28"/>
+        </w:rPr>
+      </w:pPr>
+    </w:p>
+    <w:p>
+      <w:pPr>
+        <w:jc w:val="both"/>
+        <w:rPr>
+          <w:sz w:val="24"/>
+          <w:szCs w:val="24"/>
+        </w:rPr>
+      </w:pPr>
+      <w:r>
+        <w:rPr>
+          <w:sz w:val="24"/>
+          <w:szCs w:val="24"/>
+        </w:rPr>
+        <w:t>Lorsque le joueur afin de répondre à l’ensemble du questionnaire, il se voit proposé 3 choix :</w:t>
+      </w:r>
     </w:p>
     <w:p>
       <w:pPr>
         <w:pStyle w:val="Paragraphedeliste"/>
         <w:numPr>
           <w:ilvl w:val="0"/>
-          <w:numId w:val="1"/>
+          <w:numId w:val="3"/>
         </w:numPr>
-        <w:rPr>
-          <w:b/>
-          <w:sz w:val="28"/>
-          <w:szCs w:val="28"/>
-        </w:rPr>
-      </w:pPr>
-      <w:r>
-        <w:rPr>
-          <w:b/>
-          <w:sz w:val="28"/>
-          <w:szCs w:val="28"/>
-        </w:rPr>
-        <w:t>Organisation du projet</w:t>
-      </w:r>
-    </w:p>
-    <w:p>
-      <w:pPr>
-        <w:pStyle w:val="Paragraphedeliste"/>
-        <w:ind w:left="1080"/>
-        <w:rPr>
-          <w:b/>
-          <w:sz w:val="28"/>
-          <w:szCs w:val="28"/>
-        </w:rPr>
-      </w:pPr>
-      <w:r>
-        <w:rPr>
-          <w:b/>
-          <w:sz w:val="28"/>
-          <w:szCs w:val="28"/>
-        </w:rPr>
-        <w:t>A) Front-End</w:t>
-      </w:r>
-    </w:p>
-    <w:p>
-      <w:pPr>
-        <w:pStyle w:val="Paragraphedeliste"/>
-        <w:ind w:left="1080"/>
-        <w:rPr>
-          <w:b/>
-          <w:sz w:val="28"/>
-          <w:szCs w:val="28"/>
-        </w:rPr>
-      </w:pPr>
-      <w:r>
-        <w:rPr>
-          <w:b/>
-          <w:sz w:val="28"/>
-          <w:szCs w:val="28"/>
-        </w:rPr>
-        <w:t>B) Back-End</w:t>
-      </w:r>
-    </w:p>
-    <w:p>
-      <w:pPr>
-        <w:pStyle w:val="Paragraphedeliste"/>
-        <w:ind w:left="1080"/>
-        <w:rPr>
-          <w:b/>
-          <w:sz w:val="28"/>
-          <w:szCs w:val="28"/>
-        </w:rPr>
-      </w:pPr>
+        <w:jc w:val="both"/>
+        <w:rPr>
+          <w:sz w:val="24"/>
+          <w:szCs w:val="24"/>
+        </w:rPr>
+      </w:pPr>
+      <w:r>
+        <w:rPr>
+          <w:sz w:val="24"/>
+          <w:szCs w:val="24"/>
+        </w:rPr>
+        <w:t>Il peut soit retourner directement au menu principal</w:t>
+      </w:r>
     </w:p>
     <w:p>
       <w:pPr>
         <w:pStyle w:val="Paragraphedeliste"/>
         <w:numPr>
           <w:ilvl w:val="0"/>
-          <w:numId w:val="1"/>
+          <w:numId w:val="3"/>
         </w:numPr>
-        <w:rPr>
-          <w:b/>
-          <w:sz w:val="28"/>
-          <w:szCs w:val="28"/>
-        </w:rPr>
-      </w:pPr>
-      <w:r>
-        <w:rPr>
-          <w:b/>
-          <w:sz w:val="28"/>
-          <w:szCs w:val="28"/>
-        </w:rPr>
-        <w:t>Fonctionnalités du site</w:t>
-      </w:r>
-    </w:p>
-    <w:p>
-      <w:pPr>
-        <w:pStyle w:val="Paragraphedeliste"/>
-        <w:ind w:left="1080"/>
-        <w:rPr>
-          <w:b/>
-          <w:sz w:val="28"/>
-          <w:szCs w:val="28"/>
-        </w:rPr>
-      </w:pPr>
-      <w:r>
-        <w:rPr>
-          <w:b/>
-          <w:sz w:val="28"/>
-          <w:szCs w:val="28"/>
-        </w:rPr>
-        <w:t>A) Gestion des utilisateurs</w:t>
-      </w:r>
-    </w:p>
-    <w:p>
-      <w:pPr>
-        <w:pStyle w:val="Paragraphedeliste"/>
-        <w:ind w:left="1080"/>
-        <w:rPr>
-          <w:b/>
-          <w:sz w:val="28"/>
-          <w:szCs w:val="28"/>
-        </w:rPr>
-      </w:pPr>
-      <w:r>
-        <w:rPr>
-          <w:b/>
-          <w:sz w:val="28"/>
-          <w:szCs w:val="28"/>
-        </w:rPr>
-        <w:t>B) Administration d</w:t>
-      </w:r>
-      <w:r>
-        <w:rPr>
-          <w:b/>
-          <w:sz w:val="28"/>
-          <w:szCs w:val="28"/>
-        </w:rPr>
-        <w:t>es questionnaires</w:t>
-      </w:r>
-    </w:p>
-    <w:p>
-      <w:pPr>
-        <w:pStyle w:val="Paragraphedeliste"/>
-        <w:ind w:left="1080"/>
-        <w:rPr>
-          <w:b/>
-          <w:sz w:val="28"/>
-          <w:szCs w:val="28"/>
-        </w:rPr>
-      </w:pPr>
-      <w:r>
-        <w:rPr>
-          <w:b/>
-          <w:sz w:val="28"/>
-          <w:szCs w:val="28"/>
-        </w:rPr>
-        <w:t>C) Ges</w:t>
-      </w:r>
-      <w:r>
-        <w:rPr>
-          <w:b/>
-          <w:sz w:val="28"/>
-          <w:szCs w:val="28"/>
-        </w:rPr>
-        <w:t>tion des scores</w:t>
-      </w:r>
-    </w:p>
-    <w:p>
-      <w:pPr>
-        <w:pStyle w:val="Paragraphedeliste"/>
-        <w:ind w:left="1080"/>
-        <w:rPr>
-          <w:b/>
-          <w:sz w:val="28"/>
-          <w:szCs w:val="28"/>
-        </w:rPr>
-      </w:pPr>
+        <w:jc w:val="both"/>
+        <w:rPr>
+          <w:sz w:val="24"/>
+          <w:szCs w:val="24"/>
+        </w:rPr>
+      </w:pPr>
+      <w:r>
+        <w:rPr>
+          <w:sz w:val="24"/>
+          <w:szCs w:val="24"/>
+        </w:rPr>
+        <w:t>Il peut soit aller voir son score</w:t>
+      </w:r>
     </w:p>
     <w:p>
       <w:pPr>
         <w:pStyle w:val="Paragraphedeliste"/>
         <w:numPr>
           <w:ilvl w:val="0"/>
-          <w:numId w:val="1"/>
+          <w:numId w:val="3"/>
         </w:numPr>
-        <w:rPr>
-          <w:b/>
-          <w:sz w:val="28"/>
-          <w:szCs w:val="28"/>
-        </w:rPr>
-      </w:pPr>
-      <w:r>
-        <w:rPr>
-          <w:b/>
-          <w:sz w:val="28"/>
-          <w:szCs w:val="28"/>
-        </w:rPr>
-        <w:t>Déroulement du jeu</w:t>
-      </w:r>
-    </w:p>
-    <w:p>
-      <w:pPr>
-        <w:pStyle w:val="Paragraphedeliste"/>
-        <w:numPr>
-          <w:ilvl w:val="0"/>
-          <w:numId w:val="2"/>
-        </w:numPr>
-        <w:rPr>
-          <w:b/>
-          <w:sz w:val="28"/>
-          <w:szCs w:val="28"/>
-        </w:rPr>
-      </w:pPr>
-      <w:r>
-        <w:rPr>
-          <w:b/>
-          <w:sz w:val="28"/>
-          <w:szCs w:val="28"/>
-        </w:rPr>
-        <w:t>Principe</w:t>
-      </w:r>
-      <w:r>
-        <w:rPr>
-          <w:b/>
-          <w:sz w:val="28"/>
-          <w:szCs w:val="28"/>
-        </w:rPr>
-        <w:t xml:space="preserve"> du moteur de jeu</w:t>
-      </w:r>
-    </w:p>
-    <w:p>
-      <w:pPr>
-        <w:pStyle w:val="Paragraphedeliste"/>
-        <w:numPr>
-          <w:ilvl w:val="0"/>
-          <w:numId w:val="2"/>
-        </w:numPr>
-        <w:rPr>
-          <w:b/>
-          <w:sz w:val="28"/>
-          <w:szCs w:val="28"/>
-        </w:rPr>
-      </w:pPr>
-      <w:r>
-        <w:rPr>
-          <w:b/>
-          <w:sz w:val="28"/>
-          <w:szCs w:val="28"/>
-        </w:rPr>
-        <w:t>Correction du questionnaire</w:t>
-      </w:r>
-    </w:p>
-    <w:p>
-      <w:pPr>
-        <w:pStyle w:val="Paragraphedeliste"/>
-        <w:ind w:left="1440"/>
-        <w:rPr>
-          <w:b/>
-          <w:sz w:val="28"/>
-          <w:szCs w:val="28"/>
-        </w:rPr>
-      </w:pPr>
-    </w:p>
-    <w:p>
-      <w:pPr>
-        <w:pStyle w:val="Paragraphedeliste"/>
-        <w:numPr>
-          <w:ilvl w:val="0"/>
-          <w:numId w:val="1"/>
-        </w:numPr>
-        <w:rPr>
-          <w:b/>
-          <w:sz w:val="28"/>
-          <w:szCs w:val="28"/>
-        </w:rPr>
-      </w:pPr>
-      <w:r>
-        <w:rPr>
-          <w:b/>
-          <w:sz w:val="28"/>
-          <w:szCs w:val="28"/>
-        </w:rPr>
-        <w:t>Annexes</w:t>
-      </w:r>
-    </w:p>
-    <w:p>
-      <w:pPr>
-        <w:pStyle w:val="Paragraphedeliste"/>
-        <w:ind w:left="1080"/>
-        <w:rPr>
-          <w:b/>
-          <w:sz w:val="28"/>
-          <w:szCs w:val="28"/>
-        </w:rPr>
-      </w:pPr>
+        <w:jc w:val="both"/>
+        <w:rPr>
+          <w:sz w:val="24"/>
+          <w:szCs w:val="24"/>
+        </w:rPr>
+      </w:pPr>
+      <w:r>
+        <w:rPr>
+          <w:sz w:val="24"/>
+          <w:szCs w:val="24"/>
+        </w:rPr>
+        <w:t>Il peut (et c’est cette partie que l’on va détailler) voir la corr</w:t>
+      </w:r>
+      <w:r>
+        <w:rPr>
+          <w:sz w:val="24"/>
+          <w:szCs w:val="24"/>
+        </w:rPr>
+        <w:t>ection du questionnaire</w:t>
+      </w:r>
       <w:bookmarkStart w:id="0" w:name="_GoBack"/>
       <w:bookmarkEnd w:id="0"/>
     </w:p>
@@ -368,6 +1282,119 @@
 <file path=word/numbering.xml><?xml version="1.0" encoding="utf-8"?>
 <w:numbering xmlns:wpc="http://schemas.microsoft.com/office/word/2010/wordprocessingCanvas" xmlns:cx="http://schemas.microsoft.com/office/drawing/2014/chartex" xmlns:cx1="http://schemas.microsoft.com/office/drawing/2015/9/8/chartex" xmlns:cx2="http://schemas.microsoft.com/office/drawing/2015/10/21/chartex" xmlns:cx3="http://schemas.microsoft.com/office/drawing/2016/5/9/chartex" xmlns:cx4="http://schemas.microsoft.com/office/drawing/2016/5/10/chartex" xmlns:cx5="http://schemas.microsoft.com/office/drawing/2016/5/11/chartex" xmlns:cx6="http://schemas.microsoft.com/office/drawing/2016/5/12/chartex" xmlns:cx7="http://schemas.microsoft.com/office/drawing/2016/5/13/chartex" xmlns:cx8="http://schemas.microsoft.com/office/drawing/2016/5/14/chartex" xmlns:mc="http://schemas.openxmlformats.org/markup-compatibility/2006" xmlns:aink="http://schemas.microsoft.com/office/drawing/2016/ink" xmlns:am3d="http://schemas.microsoft.com/office/drawing/2017/model3d" xmlns:o="urn:schemas-microsoft-com:office:office" xmlns:r="http://schemas.openxmlformats.org/officeDocument/2006/relationships" xmlns:m="http://schemas.openxmlformats.org/officeDocument/2006/math" xmlns:v="urn:schemas-microsoft-com:vml" xmlns:wp14="http://schemas.microsoft.com/office/word/2010/wordprocessingDrawing" xmlns:wp="http://schemas.openxmlformats.org/drawingml/2006/wordprocessingDrawing" xmlns:w10="urn:schemas-microsoft-com:office:word" xmlns:w="http://schemas.openxmlformats.org/wordprocessingml/2006/main" xmlns:w14="http://schemas.microsoft.com/office/word/2010/wordml" xmlns:w15="http://schemas.microsoft.com/office/word/2012/wordml" xmlns:w16cid="http://schemas.microsoft.com/office/word/2016/wordml/cid" xmlns:w16se="http://schemas.microsoft.com/office/word/2015/wordml/symex" xmlns:wpg="http://schemas.microsoft.com/office/word/2010/wordprocessingGroup" xmlns:wpi="http://schemas.microsoft.com/office/word/2010/wordprocessingInk" xmlns:wne="http://schemas.microsoft.com/office/word/2006/wordml" xmlns:wps="http://schemas.microsoft.com/office/word/2010/wordprocessingShape" mc:Ignorable="w14 w15 w16se w16cid wp14">
   <w:abstractNum w:abstractNumId="0" w15:restartNumberingAfterBreak="0">
+    <w:nsid w:val="40E85046"/>
+    <w:multiLevelType w:val="hybridMultilevel"/>
+    <w:tmpl w:val="7D12B400"/>
+    <w:lvl w:ilvl="0" w:tplc="65FCD4C0">
+      <w:start w:val="2"/>
+      <w:numFmt w:val="bullet"/>
+      <w:lvlText w:val="-"/>
+      <w:lvlJc w:val="left"/>
+      <w:pPr>
+        <w:ind w:left="720" w:hanging="360"/>
+      </w:pPr>
+      <w:rPr>
+        <w:rFonts w:ascii="Calibri" w:eastAsiaTheme="minorHAnsi" w:hAnsi="Calibri" w:cs="Calibri" w:hint="default"/>
+      </w:rPr>
+    </w:lvl>
+    <w:lvl w:ilvl="1" w:tplc="040C0003" w:tentative="1">
+      <w:start w:val="1"/>
+      <w:numFmt w:val="bullet"/>
+      <w:lvlText w:val="o"/>
+      <w:lvlJc w:val="left"/>
+      <w:pPr>
+        <w:ind w:left="1440" w:hanging="360"/>
+      </w:pPr>
+      <w:rPr>
+        <w:rFonts w:ascii="Courier New" w:hAnsi="Courier New" w:cs="Courier New" w:hint="default"/>
+      </w:rPr>
+    </w:lvl>
+    <w:lvl w:ilvl="2" w:tplc="040C0005" w:tentative="1">
+      <w:start w:val="1"/>
+      <w:numFmt w:val="bullet"/>
+      <w:lvlText w:val=""/>
+      <w:lvlJc w:val="left"/>
+      <w:pPr>
+        <w:ind w:left="2160" w:hanging="360"/>
+      </w:pPr>
+      <w:rPr>
+        <w:rFonts w:ascii="Wingdings" w:hAnsi="Wingdings" w:hint="default"/>
+      </w:rPr>
+    </w:lvl>
+    <w:lvl w:ilvl="3" w:tplc="040C0001" w:tentative="1">
+      <w:start w:val="1"/>
+      <w:numFmt w:val="bullet"/>
+      <w:lvlText w:val=""/>
+      <w:lvlJc w:val="left"/>
+      <w:pPr>
+        <w:ind w:left="2880" w:hanging="360"/>
+      </w:pPr>
+      <w:rPr>
+        <w:rFonts w:ascii="Symbol" w:hAnsi="Symbol" w:hint="default"/>
+      </w:rPr>
+    </w:lvl>
+    <w:lvl w:ilvl="4" w:tplc="040C0003" w:tentative="1">
+      <w:start w:val="1"/>
+      <w:numFmt w:val="bullet"/>
+      <w:lvlText w:val="o"/>
+      <w:lvlJc w:val="left"/>
+      <w:pPr>
+        <w:ind w:left="3600" w:hanging="360"/>
+      </w:pPr>
+      <w:rPr>
+        <w:rFonts w:ascii="Courier New" w:hAnsi="Courier New" w:cs="Courier New" w:hint="default"/>
+      </w:rPr>
+    </w:lvl>
+    <w:lvl w:ilvl="5" w:tplc="040C0005" w:tentative="1">
+      <w:start w:val="1"/>
+      <w:numFmt w:val="bullet"/>
+      <w:lvlText w:val=""/>
+      <w:lvlJc w:val="left"/>
+      <w:pPr>
+        <w:ind w:left="4320" w:hanging="360"/>
+      </w:pPr>
+      <w:rPr>
+        <w:rFonts w:ascii="Wingdings" w:hAnsi="Wingdings" w:hint="default"/>
+      </w:rPr>
+    </w:lvl>
+    <w:lvl w:ilvl="6" w:tplc="040C0001" w:tentative="1">
+      <w:start w:val="1"/>
+      <w:numFmt w:val="bullet"/>
+      <w:lvlText w:val=""/>
+      <w:lvlJc w:val="left"/>
+      <w:pPr>
+        <w:ind w:left="5040" w:hanging="360"/>
+      </w:pPr>
+      <w:rPr>
+        <w:rFonts w:ascii="Symbol" w:hAnsi="Symbol" w:hint="default"/>
+      </w:rPr>
+    </w:lvl>
+    <w:lvl w:ilvl="7" w:tplc="040C0003" w:tentative="1">
+      <w:start w:val="1"/>
+      <w:numFmt w:val="bullet"/>
+      <w:lvlText w:val="o"/>
+      <w:lvlJc w:val="left"/>
+      <w:pPr>
+        <w:ind w:left="5760" w:hanging="360"/>
+      </w:pPr>
+      <w:rPr>
+        <w:rFonts w:ascii="Courier New" w:hAnsi="Courier New" w:cs="Courier New" w:hint="default"/>
+      </w:rPr>
+    </w:lvl>
+    <w:lvl w:ilvl="8" w:tplc="040C0005" w:tentative="1">
+      <w:start w:val="1"/>
+      <w:numFmt w:val="bullet"/>
+      <w:lvlText w:val=""/>
+      <w:lvlJc w:val="left"/>
+      <w:pPr>
+        <w:ind w:left="6480" w:hanging="360"/>
+      </w:pPr>
+      <w:rPr>
+        <w:rFonts w:ascii="Wingdings" w:hAnsi="Wingdings" w:hint="default"/>
+      </w:rPr>
+    </w:lvl>
+  </w:abstractNum>
+  <w:abstractNum w:abstractNumId="1" w15:restartNumberingAfterBreak="0">
     <w:nsid w:val="565B2675"/>
     <w:multiLevelType w:val="hybridMultilevel"/>
     <w:tmpl w:val="90DA9800"/>
@@ -456,7 +1483,7 @@
       </w:pPr>
     </w:lvl>
   </w:abstractNum>
-  <w:abstractNum w:abstractNumId="1" w15:restartNumberingAfterBreak="0">
+  <w:abstractNum w:abstractNumId="2" w15:restartNumberingAfterBreak="0">
     <w:nsid w:val="76FF5F4A"/>
     <w:multiLevelType w:val="hybridMultilevel"/>
     <w:tmpl w:val="650865B0"/>
@@ -546,9 +1573,12 @@
     </w:lvl>
   </w:abstractNum>
   <w:num w:numId="1">
+    <w:abstractNumId w:val="2"/>
+  </w:num>
+  <w:num w:numId="2">
     <w:abstractNumId w:val="1"/>
   </w:num>
-  <w:num w:numId="2">
+  <w:num w:numId="3">
     <w:abstractNumId w:val="0"/>
   </w:num>
 </w:numbering>

</xml_diff>